<commit_message>
"Entrega Final - Lab 5"
</commit_message>
<xml_diff>
--- a/Docs/Observaciones-Lab5.docx
+++ b/Docs/Observaciones-Lab5.docx
@@ -4,14 +4,20 @@
   <w:body>
     <w:p>
       <w:pPr>
-        <w:pStyle w:val="Title"/>
+        <w:pStyle w:val="Ttulo"/>
         <w:jc w:val="center"/>
         <w:rPr>
-          <w:lang w:val="es-419"/>
-        </w:rPr>
-      </w:pPr>
-      <w:r>
-        <w:rPr>
+          <w:rFonts w:ascii="Baskerville Old Face" w:hAnsi="Baskerville Old Face"/>
+          <w:sz w:val="52"/>
+          <w:szCs w:val="52"/>
+          <w:lang w:val="es-419"/>
+        </w:rPr>
+      </w:pPr>
+      <w:r>
+        <w:rPr>
+          <w:rFonts w:ascii="Baskerville Old Face" w:hAnsi="Baskerville Old Face"/>
+          <w:sz w:val="52"/>
+          <w:szCs w:val="52"/>
           <w:lang w:val="es-419"/>
         </w:rPr>
         <w:t>OBSERVACIONES DEL LA PRACTICA</w:t>
@@ -22,32 +28,70 @@
         <w:spacing w:after="0"/>
         <w:jc w:val="right"/>
         <w:rPr>
-          <w:lang w:val="es-419"/>
-        </w:rPr>
-      </w:pPr>
-      <w:r>
-        <w:rPr>
+          <w:rFonts w:ascii="MS Gothic" w:eastAsia="MS Gothic" w:hAnsi="MS Gothic"/>
+          <w:lang w:val="es-419"/>
+        </w:rPr>
+      </w:pPr>
+      <w:r>
+        <w:rPr>
+          <w:rFonts w:ascii="MS Gothic" w:eastAsia="MS Gothic" w:hAnsi="MS Gothic"/>
+          <w:b/>
+          <w:bCs/>
+          <w:i/>
+          <w:iCs/>
           <w:lang w:val="es-419"/>
         </w:rPr>
         <w:t xml:space="preserve">Estudiante </w:t>
       </w:r>
       <w:r>
         <w:rPr>
+          <w:rFonts w:ascii="MS Gothic" w:eastAsia="MS Gothic" w:hAnsi="MS Gothic"/>
+          <w:b/>
+          <w:bCs/>
+          <w:i/>
+          <w:iCs/>
           <w:lang w:val="es-419"/>
         </w:rPr>
         <w:t>1</w:t>
       </w:r>
       <w:r>
         <w:rPr>
+          <w:rFonts w:ascii="MS Gothic" w:eastAsia="MS Gothic" w:hAnsi="MS Gothic"/>
+          <w:lang w:val="es-419"/>
+        </w:rPr>
+        <w:t xml:space="preserve"> Valentina Perea Marquez</w:t>
+      </w:r>
+      <w:r>
+        <w:rPr>
+          <w:rFonts w:ascii="MS Gothic" w:eastAsia="MS Gothic" w:hAnsi="MS Gothic"/>
           <w:lang w:val="es-419"/>
         </w:rPr>
         <w:t xml:space="preserve"> </w:t>
       </w:r>
       <w:r>
         <w:rPr>
-          <w:lang w:val="es-419"/>
-        </w:rPr>
-        <w:t>Cod XXXX</w:t>
+          <w:rFonts w:ascii="MS Gothic" w:eastAsia="MS Gothic" w:hAnsi="MS Gothic"/>
+          <w:b/>
+          <w:bCs/>
+          <w:i/>
+          <w:iCs/>
+          <w:lang w:val="es-419"/>
+        </w:rPr>
+        <w:t>Cod</w:t>
+      </w:r>
+      <w:r>
+        <w:rPr>
+          <w:rFonts w:ascii="MS Gothic" w:eastAsia="MS Gothic" w:hAnsi="MS Gothic"/>
+          <w:lang w:val="es-419"/>
+        </w:rPr>
+        <w:t xml:space="preserve"> </w:t>
+      </w:r>
+      <w:r>
+        <w:rPr>
+          <w:rFonts w:ascii="MS Gothic" w:eastAsia="MS Gothic" w:hAnsi="MS Gothic"/>
+          <w:lang w:val="es-419"/>
+        </w:rPr>
+        <w:t>202013095</w:t>
       </w:r>
     </w:p>
     <w:p>
@@ -55,34 +99,14 @@
         <w:spacing w:after="0"/>
         <w:jc w:val="right"/>
         <w:rPr>
-          <w:lang w:val="es-419"/>
-        </w:rPr>
-      </w:pPr>
-      <w:r>
-        <w:rPr>
-          <w:lang w:val="es-419"/>
-        </w:rPr>
-        <w:t xml:space="preserve">Estudiante </w:t>
-      </w:r>
-      <w:r>
-        <w:rPr>
-          <w:lang w:val="es-419"/>
-        </w:rPr>
-        <w:t>2 Cod XXXX</w:t>
-      </w:r>
-    </w:p>
-    <w:p>
-      <w:pPr>
-        <w:spacing w:after="0"/>
-        <w:jc w:val="right"/>
-        <w:rPr>
-          <w:lang w:val="es-419"/>
-        </w:rPr>
-      </w:pPr>
-    </w:p>
-    <w:p>
-      <w:pPr>
-        <w:pStyle w:val="ListParagraph"/>
+          <w:rFonts w:ascii="MS Gothic" w:eastAsia="MS Gothic" w:hAnsi="MS Gothic"/>
+          <w:lang w:val="es-419"/>
+        </w:rPr>
+      </w:pPr>
+    </w:p>
+    <w:p>
+      <w:pPr>
+        <w:pStyle w:val="Prrafodelista"/>
         <w:numPr>
           <w:ilvl w:val="0"/>
           <w:numId w:val="1"/>
@@ -90,13 +114,17 @@
         <w:spacing w:after="0"/>
         <w:jc w:val="both"/>
         <w:rPr>
-          <w:rFonts w:ascii="Dax-Regular" w:hAnsi="Dax-Regular"/>
-          <w:lang w:val="es-419"/>
-        </w:rPr>
-      </w:pPr>
-      <w:r>
-        <w:rPr>
-          <w:rFonts w:ascii="Dax-Regular" w:hAnsi="Dax-Regular"/>
+          <w:rFonts w:ascii="MS Gothic" w:eastAsia="MS Gothic" w:hAnsi="MS Gothic"/>
+          <w:b/>
+          <w:bCs/>
+          <w:lang w:val="es-419"/>
+        </w:rPr>
+      </w:pPr>
+      <w:r>
+        <w:rPr>
+          <w:rFonts w:ascii="MS Gothic" w:eastAsia="MS Gothic" w:hAnsi="MS Gothic"/>
+          <w:b/>
+          <w:bCs/>
           <w:lang w:val="es-419"/>
         </w:rPr>
         <w:t>¿Qué estructura de datos se usa para este índice?</w:t>
@@ -104,7 +132,58 @@
     </w:p>
     <w:p>
       <w:pPr>
-        <w:pStyle w:val="ListParagraph"/>
+        <w:pStyle w:val="Prrafodelista"/>
+        <w:spacing w:after="0"/>
+        <w:ind w:left="360"/>
+        <w:jc w:val="both"/>
+        <w:rPr>
+          <w:rFonts w:ascii="MS Gothic" w:eastAsia="MS Gothic" w:hAnsi="MS Gothic"/>
+          <w:lang w:val="es-419"/>
+        </w:rPr>
+      </w:pPr>
+      <w:r>
+        <w:rPr>
+          <w:rFonts w:ascii="MS Gothic" w:eastAsia="MS Gothic" w:hAnsi="MS Gothic"/>
+          <w:lang w:val="es-419"/>
+        </w:rPr>
+        <w:t>Para el índice del catalogo “</w:t>
+      </w:r>
+      <w:proofErr w:type="spellStart"/>
+      <w:r>
+        <w:rPr>
+          <w:rFonts w:ascii="MS Gothic" w:eastAsia="MS Gothic" w:hAnsi="MS Gothic"/>
+          <w:lang w:val="es-419"/>
+        </w:rPr>
+        <w:t>authors</w:t>
+      </w:r>
+      <w:proofErr w:type="spellEnd"/>
+      <w:r>
+        <w:rPr>
+          <w:rFonts w:ascii="MS Gothic" w:eastAsia="MS Gothic" w:hAnsi="MS Gothic"/>
+          <w:lang w:val="es-419"/>
+        </w:rPr>
+        <w:t xml:space="preserve">” se usa un </w:t>
+      </w:r>
+      <w:proofErr w:type="spellStart"/>
+      <w:r>
+        <w:rPr>
+          <w:rFonts w:ascii="MS Gothic" w:eastAsia="MS Gothic" w:hAnsi="MS Gothic"/>
+          <w:lang w:val="es-419"/>
+        </w:rPr>
+        <w:t>map</w:t>
+      </w:r>
+      <w:proofErr w:type="spellEnd"/>
+      <w:r>
+        <w:rPr>
+          <w:rFonts w:ascii="MS Gothic" w:eastAsia="MS Gothic" w:hAnsi="MS Gothic"/>
+          <w:lang w:val="es-419"/>
+        </w:rPr>
+        <w:t>.</w:t>
+      </w:r>
+    </w:p>
+    <w:p>
+      <w:pPr>
+        <w:pStyle w:val="Prrafodelista"/>
         <w:numPr>
           <w:ilvl w:val="0"/>
           <w:numId w:val="1"/>
@@ -112,13 +191,17 @@
         <w:spacing w:after="0"/>
         <w:jc w:val="both"/>
         <w:rPr>
-          <w:rFonts w:ascii="Dax-Regular" w:hAnsi="Dax-Regular"/>
-          <w:lang w:val="es-419"/>
-        </w:rPr>
-      </w:pPr>
-      <w:r>
-        <w:rPr>
-          <w:rFonts w:ascii="Dax-Regular" w:hAnsi="Dax-Regular"/>
+          <w:rFonts w:ascii="MS Gothic" w:eastAsia="MS Gothic" w:hAnsi="MS Gothic"/>
+          <w:b/>
+          <w:bCs/>
+          <w:lang w:val="es-419"/>
+        </w:rPr>
+      </w:pPr>
+      <w:r>
+        <w:rPr>
+          <w:rFonts w:ascii="MS Gothic" w:eastAsia="MS Gothic" w:hAnsi="MS Gothic"/>
+          <w:b/>
+          <w:bCs/>
           <w:lang w:val="es-419"/>
         </w:rPr>
         <w:t>¿Cuántos elementos se espera almacenar inicialmente?</w:t>
@@ -126,7 +209,30 @@
     </w:p>
     <w:p>
       <w:pPr>
-        <w:pStyle w:val="ListParagraph"/>
+        <w:pStyle w:val="Prrafodelista"/>
+        <w:spacing w:after="0"/>
+        <w:ind w:left="360"/>
+        <w:jc w:val="both"/>
+        <w:rPr>
+          <w:rFonts w:ascii="MS Gothic" w:eastAsia="MS Gothic" w:hAnsi="MS Gothic"/>
+          <w:b/>
+          <w:bCs/>
+          <w:lang w:val="es-419"/>
+        </w:rPr>
+      </w:pPr>
+      <w:r>
+        <w:rPr>
+          <w:rFonts w:ascii="MS Gothic" w:eastAsia="MS Gothic" w:hAnsi="MS Gothic"/>
+          <w:b/>
+          <w:bCs/>
+          <w:lang w:val="es-419"/>
+        </w:rPr>
+        <w:t>Se espera que el índice carga inicialmente 800 autores.</w:t>
+      </w:r>
+    </w:p>
+    <w:p>
+      <w:pPr>
+        <w:pStyle w:val="Prrafodelista"/>
         <w:numPr>
           <w:ilvl w:val="0"/>
           <w:numId w:val="1"/>
@@ -134,27 +240,35 @@
         <w:spacing w:after="0"/>
         <w:jc w:val="both"/>
         <w:rPr>
-          <w:rFonts w:ascii="Dax-Regular" w:hAnsi="Dax-Regular"/>
-          <w:lang w:val="es-419"/>
-        </w:rPr>
-      </w:pPr>
-      <w:r>
-        <w:rPr>
-          <w:rFonts w:ascii="Dax-Regular" w:hAnsi="Dax-Regular"/>
+          <w:rFonts w:ascii="MS Gothic" w:eastAsia="MS Gothic" w:hAnsi="MS Gothic"/>
+          <w:b/>
+          <w:bCs/>
+          <w:lang w:val="es-419"/>
+        </w:rPr>
+      </w:pPr>
+      <w:r>
+        <w:rPr>
+          <w:rFonts w:ascii="MS Gothic" w:eastAsia="MS Gothic" w:hAnsi="MS Gothic"/>
+          <w:b/>
+          <w:bCs/>
           <w:lang w:val="es-419"/>
         </w:rPr>
         <w:t>¿Cuál es el factor de carga</w:t>
       </w:r>
       <w:r>
         <w:rPr>
-          <w:rFonts w:ascii="Dax-Regular" w:hAnsi="Dax-Regular"/>
+          <w:rFonts w:ascii="MS Gothic" w:eastAsia="MS Gothic" w:hAnsi="MS Gothic"/>
+          <w:b/>
+          <w:bCs/>
           <w:lang w:val="es-419"/>
         </w:rPr>
         <w:t xml:space="preserve"> máximo</w:t>
       </w:r>
       <w:r>
         <w:rPr>
-          <w:rFonts w:ascii="Dax-Regular" w:hAnsi="Dax-Regular"/>
+          <w:rFonts w:ascii="MS Gothic" w:eastAsia="MS Gothic" w:hAnsi="MS Gothic"/>
+          <w:b/>
+          <w:bCs/>
           <w:lang w:val="es-419"/>
         </w:rPr>
         <w:t>?</w:t>
@@ -162,7 +276,42 @@
     </w:p>
     <w:p>
       <w:pPr>
-        <w:pStyle w:val="ListParagraph"/>
+        <w:pStyle w:val="Prrafodelista"/>
+        <w:spacing w:after="0"/>
+        <w:ind w:left="360"/>
+        <w:jc w:val="both"/>
+        <w:rPr>
+          <w:rFonts w:ascii="MS Gothic" w:eastAsia="MS Gothic" w:hAnsi="MS Gothic"/>
+          <w:lang w:val="es-419"/>
+        </w:rPr>
+      </w:pPr>
+      <w:r>
+        <w:rPr>
+          <w:rFonts w:ascii="MS Gothic" w:eastAsia="MS Gothic" w:hAnsi="MS Gothic"/>
+          <w:lang w:val="es-419"/>
+        </w:rPr>
+        <w:t>El factor de carga máximo de “</w:t>
+      </w:r>
+      <w:proofErr w:type="spellStart"/>
+      <w:r>
+        <w:rPr>
+          <w:rFonts w:ascii="MS Gothic" w:eastAsia="MS Gothic" w:hAnsi="MS Gothic"/>
+          <w:lang w:val="es-419"/>
+        </w:rPr>
+        <w:t>authors</w:t>
+      </w:r>
+      <w:proofErr w:type="spellEnd"/>
+      <w:r>
+        <w:rPr>
+          <w:rFonts w:ascii="MS Gothic" w:eastAsia="MS Gothic" w:hAnsi="MS Gothic"/>
+          <w:lang w:val="es-419"/>
+        </w:rPr>
+        <w:t>” es de 4.0</w:t>
+      </w:r>
+    </w:p>
+    <w:p>
+      <w:pPr>
+        <w:pStyle w:val="Prrafodelista"/>
         <w:numPr>
           <w:ilvl w:val="0"/>
           <w:numId w:val="1"/>
@@ -170,37 +319,301 @@
         <w:spacing w:after="0"/>
         <w:jc w:val="both"/>
         <w:rPr>
-          <w:rFonts w:ascii="Dax-Regular" w:hAnsi="Dax-Regular"/>
-          <w:lang w:val="es-419"/>
-        </w:rPr>
-      </w:pPr>
-      <w:r>
-        <w:rPr>
-          <w:rFonts w:ascii="Dax-Regular" w:hAnsi="Dax-Regular"/>
+          <w:rFonts w:ascii="MS Gothic" w:eastAsia="MS Gothic" w:hAnsi="MS Gothic"/>
+          <w:b/>
+          <w:bCs/>
+          <w:lang w:val="es-419"/>
+        </w:rPr>
+      </w:pPr>
+      <w:r>
+        <w:rPr>
+          <w:rFonts w:ascii="MS Gothic" w:eastAsia="MS Gothic" w:hAnsi="MS Gothic"/>
+          <w:b/>
+          <w:bCs/>
           <w:lang w:val="es-419"/>
         </w:rPr>
         <w:t>¿Qué hace la instrucción “</w:t>
       </w:r>
-      <w:r>
-        <w:rPr>
-          <w:rFonts w:ascii="Dax-Regular" w:hAnsi="Dax-Regular"/>
-          <w:b/>
-          <w:bCs/>
-          <w:lang w:val="es-419"/>
-        </w:rPr>
-        <w:t>mp.put(...)”</w:t>
-      </w:r>
-      <w:r>
-        <w:rPr>
-          <w:rFonts w:ascii="Dax-Regular" w:hAnsi="Dax-Regular"/>
-          <w:lang w:val="es-419"/>
-        </w:rPr>
-        <w:t>?</w:t>
-      </w:r>
-    </w:p>
-    <w:p>
-      <w:pPr>
-        <w:pStyle w:val="ListParagraph"/>
+      <w:proofErr w:type="spellStart"/>
+      <w:r>
+        <w:rPr>
+          <w:rFonts w:ascii="MS Gothic" w:eastAsia="MS Gothic" w:hAnsi="MS Gothic"/>
+          <w:b/>
+          <w:bCs/>
+          <w:lang w:val="es-419"/>
+        </w:rPr>
+        <w:t>mp.put</w:t>
+      </w:r>
+      <w:proofErr w:type="spellEnd"/>
+      <w:r>
+        <w:rPr>
+          <w:rFonts w:ascii="MS Gothic" w:eastAsia="MS Gothic" w:hAnsi="MS Gothic"/>
+          <w:b/>
+          <w:bCs/>
+          <w:lang w:val="es-419"/>
+        </w:rPr>
+        <w:t>(...)”?</w:t>
+      </w:r>
+    </w:p>
+    <w:p>
+      <w:pPr>
+        <w:pStyle w:val="Prrafodelista"/>
+        <w:spacing w:after="0"/>
+        <w:ind w:left="360"/>
+        <w:jc w:val="both"/>
+        <w:rPr>
+          <w:rFonts w:ascii="MS Gothic" w:eastAsia="MS Gothic" w:hAnsi="MS Gothic"/>
+          <w:lang w:val="es-CO"/>
+        </w:rPr>
+      </w:pPr>
+      <w:r>
+        <w:rPr>
+          <w:rFonts w:ascii="MS Gothic" w:eastAsia="MS Gothic" w:hAnsi="MS Gothic"/>
+          <w:lang w:val="es-CO"/>
+        </w:rPr>
+        <w:t xml:space="preserve">La instrucción </w:t>
+      </w:r>
+      <w:proofErr w:type="spellStart"/>
+      <w:r>
+        <w:rPr>
+          <w:rFonts w:ascii="MS Gothic" w:eastAsia="MS Gothic" w:hAnsi="MS Gothic"/>
+          <w:lang w:val="es-CO"/>
+        </w:rPr>
+        <w:t>mp.put</w:t>
+      </w:r>
+      <w:proofErr w:type="spellEnd"/>
+      <w:r>
+        <w:rPr>
+          <w:rFonts w:ascii="MS Gothic" w:eastAsia="MS Gothic" w:hAnsi="MS Gothic"/>
+          <w:lang w:val="es-CO"/>
+        </w:rPr>
+        <w:t xml:space="preserve"> ingresa (añade) </w:t>
+      </w:r>
+      <w:proofErr w:type="gramStart"/>
+      <w:r>
+        <w:rPr>
+          <w:rFonts w:ascii="MS Gothic" w:eastAsia="MS Gothic" w:hAnsi="MS Gothic"/>
+          <w:lang w:val="es-CO"/>
+        </w:rPr>
+        <w:t>un pareja</w:t>
+      </w:r>
+      <w:proofErr w:type="gramEnd"/>
+      <w:r>
+        <w:rPr>
+          <w:rFonts w:ascii="MS Gothic" w:eastAsia="MS Gothic" w:hAnsi="MS Gothic"/>
+          <w:lang w:val="es-CO"/>
+        </w:rPr>
+        <w:t xml:space="preserve"> de </w:t>
+      </w:r>
+      <w:r>
+        <w:rPr>
+          <w:rFonts w:ascii="MS Gothic" w:eastAsia="MS Gothic" w:hAnsi="MS Gothic"/>
+          <w:highlight w:val="green"/>
+          <w:lang w:val="es-CO"/>
+        </w:rPr>
+        <w:t>llave</w:t>
+      </w:r>
+      <w:r>
+        <w:rPr>
+          <w:rFonts w:ascii="MS Gothic" w:eastAsia="MS Gothic" w:hAnsi="MS Gothic"/>
+          <w:lang w:val="es-CO"/>
+        </w:rPr>
+        <w:t xml:space="preserve"> y </w:t>
+      </w:r>
+      <w:r>
+        <w:rPr>
+          <w:rFonts w:ascii="MS Gothic" w:eastAsia="MS Gothic" w:hAnsi="MS Gothic"/>
+          <w:highlight w:val="yellow"/>
+          <w:lang w:val="es-CO"/>
+        </w:rPr>
+        <w:t>valor</w:t>
+      </w:r>
+      <w:r>
+        <w:rPr>
+          <w:rFonts w:ascii="MS Gothic" w:eastAsia="MS Gothic" w:hAnsi="MS Gothic"/>
+          <w:lang w:val="es-CO"/>
+        </w:rPr>
+        <w:t xml:space="preserve"> a una </w:t>
+      </w:r>
+      <w:r>
+        <w:rPr>
+          <w:rFonts w:ascii="MS Gothic" w:eastAsia="MS Gothic" w:hAnsi="MS Gothic"/>
+          <w:highlight w:val="magenta"/>
+          <w:lang w:val="es-CO"/>
+        </w:rPr>
+        <w:t>tabla</w:t>
+      </w:r>
+      <w:r>
+        <w:rPr>
+          <w:rFonts w:ascii="MS Gothic" w:eastAsia="MS Gothic" w:hAnsi="MS Gothic"/>
+          <w:lang w:val="es-CO"/>
+        </w:rPr>
+        <w:t xml:space="preserve"> de hash.</w:t>
+      </w:r>
+      <w:r>
+        <w:rPr>
+          <w:rFonts w:ascii="MS Gothic" w:eastAsia="MS Gothic" w:hAnsi="MS Gothic"/>
+          <w:lang w:val="es-CO"/>
+        </w:rPr>
+        <w:t xml:space="preserve"> En este caso </w:t>
+      </w:r>
+      <w:proofErr w:type="spellStart"/>
+      <w:r>
+        <w:rPr>
+          <w:rFonts w:ascii="MS Gothic" w:eastAsia="MS Gothic" w:hAnsi="MS Gothic"/>
+          <w:lang w:val="es-CO"/>
+        </w:rPr>
+        <w:t>anade</w:t>
+      </w:r>
+      <w:proofErr w:type="spellEnd"/>
+      <w:r>
+        <w:rPr>
+          <w:rFonts w:ascii="MS Gothic" w:eastAsia="MS Gothic" w:hAnsi="MS Gothic"/>
+          <w:lang w:val="es-CO"/>
+        </w:rPr>
+        <w:t xml:space="preserve"> una pareja </w:t>
+      </w:r>
+      <w:proofErr w:type="spellStart"/>
+      <w:proofErr w:type="gramStart"/>
+      <w:r>
+        <w:rPr>
+          <w:rFonts w:ascii="MS Gothic" w:eastAsia="MS Gothic" w:hAnsi="MS Gothic"/>
+          <w:lang w:val="es-CO"/>
+        </w:rPr>
+        <w:t>ID:libro</w:t>
+      </w:r>
+      <w:proofErr w:type="spellEnd"/>
+      <w:proofErr w:type="gramEnd"/>
+      <w:r>
+        <w:rPr>
+          <w:rFonts w:ascii="MS Gothic" w:eastAsia="MS Gothic" w:hAnsi="MS Gothic"/>
+          <w:lang w:val="es-CO"/>
+        </w:rPr>
+        <w:t xml:space="preserve"> al índice de Libros.</w:t>
+      </w:r>
+    </w:p>
+    <w:p>
+      <w:pPr>
+        <w:pStyle w:val="Prrafodelista"/>
+        <w:spacing w:after="0"/>
+        <w:ind w:left="360"/>
+        <w:jc w:val="both"/>
+        <w:rPr>
+          <w:rFonts w:ascii="MS Gothic" w:eastAsia="MS Gothic" w:hAnsi="MS Gothic"/>
+          <w:lang w:val="es-CO"/>
+        </w:rPr>
+      </w:pPr>
+    </w:p>
+    <w:p>
+      <w:pPr>
+        <w:pStyle w:val="Prrafodelista"/>
+        <w:spacing w:after="0"/>
+        <w:ind w:left="360"/>
+        <w:jc w:val="center"/>
+        <w:rPr>
+          <w:rFonts w:ascii="MS Gothic" w:eastAsia="MS Gothic" w:hAnsi="MS Gothic"/>
+        </w:rPr>
+      </w:pPr>
+      <w:proofErr w:type="spellStart"/>
+      <w:r>
+        <w:rPr>
+          <w:rFonts w:ascii="MS Gothic" w:eastAsia="MS Gothic" w:hAnsi="MS Gothic"/>
+        </w:rPr>
+        <w:t>mp.put</w:t>
+      </w:r>
+      <w:proofErr w:type="spellEnd"/>
+      <w:r>
+        <w:rPr>
+          <w:rFonts w:ascii="MS Gothic" w:eastAsia="MS Gothic" w:hAnsi="MS Gothic"/>
+        </w:rPr>
+        <w:t>(</w:t>
+      </w:r>
+      <w:r>
+        <w:rPr>
+          <w:rFonts w:ascii="MS Gothic" w:eastAsia="MS Gothic" w:hAnsi="MS Gothic"/>
+          <w:highlight w:val="magenta"/>
+        </w:rPr>
+        <w:t>catalog['</w:t>
+      </w:r>
+      <w:proofErr w:type="spellStart"/>
+      <w:r>
+        <w:rPr>
+          <w:rFonts w:ascii="MS Gothic" w:eastAsia="MS Gothic" w:hAnsi="MS Gothic"/>
+          <w:highlight w:val="magenta"/>
+        </w:rPr>
+        <w:t>bookIds</w:t>
+      </w:r>
+      <w:proofErr w:type="spellEnd"/>
+      <w:r>
+        <w:rPr>
+          <w:rFonts w:ascii="MS Gothic" w:eastAsia="MS Gothic" w:hAnsi="MS Gothic"/>
+          <w:highlight w:val="magenta"/>
+        </w:rPr>
+        <w:t>']</w:t>
+      </w:r>
+      <w:r>
+        <w:rPr>
+          <w:rFonts w:ascii="MS Gothic" w:eastAsia="MS Gothic" w:hAnsi="MS Gothic"/>
+        </w:rPr>
+        <w:t xml:space="preserve">, </w:t>
+      </w:r>
+      <w:r>
+        <w:rPr>
+          <w:rFonts w:ascii="MS Gothic" w:eastAsia="MS Gothic" w:hAnsi="MS Gothic"/>
+          <w:highlight w:val="green"/>
+        </w:rPr>
+        <w:t>book['</w:t>
+      </w:r>
+      <w:proofErr w:type="spellStart"/>
+      <w:r>
+        <w:rPr>
+          <w:rFonts w:ascii="MS Gothic" w:eastAsia="MS Gothic" w:hAnsi="MS Gothic"/>
+          <w:highlight w:val="green"/>
+        </w:rPr>
+        <w:t>goodreads_book_id</w:t>
+      </w:r>
+      <w:proofErr w:type="spellEnd"/>
+      <w:r>
+        <w:rPr>
+          <w:rFonts w:ascii="MS Gothic" w:eastAsia="MS Gothic" w:hAnsi="MS Gothic"/>
+          <w:highlight w:val="green"/>
+        </w:rPr>
+        <w:t>']</w:t>
+      </w:r>
+      <w:r>
+        <w:rPr>
+          <w:rFonts w:ascii="MS Gothic" w:eastAsia="MS Gothic" w:hAnsi="MS Gothic"/>
+        </w:rPr>
+        <w:t xml:space="preserve">, </w:t>
+      </w:r>
+      <w:r>
+        <w:rPr>
+          <w:rFonts w:ascii="MS Gothic" w:eastAsia="MS Gothic" w:hAnsi="MS Gothic"/>
+          <w:highlight w:val="yellow"/>
+        </w:rPr>
+        <w:t>book</w:t>
+      </w:r>
+      <w:r>
+        <w:rPr>
+          <w:rFonts w:ascii="MS Gothic" w:eastAsia="MS Gothic" w:hAnsi="MS Gothic"/>
+        </w:rPr>
+        <w:t>)</w:t>
+      </w:r>
+    </w:p>
+    <w:p>
+      <w:pPr>
+        <w:pStyle w:val="Prrafodelista"/>
+        <w:spacing w:after="0"/>
+        <w:ind w:left="360"/>
+        <w:jc w:val="center"/>
+        <w:rPr>
+          <w:rFonts w:ascii="MS Gothic" w:eastAsia="MS Gothic" w:hAnsi="MS Gothic"/>
+        </w:rPr>
+      </w:pPr>
+    </w:p>
+    <w:p>
+      <w:pPr>
+        <w:pStyle w:val="Prrafodelista"/>
         <w:numPr>
           <w:ilvl w:val="0"/>
           <w:numId w:val="1"/>
@@ -208,44 +621,123 @@
         <w:spacing w:after="0"/>
         <w:jc w:val="both"/>
         <w:rPr>
-          <w:rFonts w:ascii="Dax-Regular" w:hAnsi="Dax-Regular"/>
-          <w:lang w:val="es-419"/>
-        </w:rPr>
-      </w:pPr>
-      <w:r>
-        <w:rPr>
-          <w:rFonts w:ascii="Dax-Regular" w:hAnsi="Dax-Regular"/>
+          <w:rFonts w:ascii="MS Gothic" w:eastAsia="MS Gothic" w:hAnsi="MS Gothic"/>
+          <w:b/>
+          <w:bCs/>
+          <w:lang w:val="es-419"/>
+        </w:rPr>
+      </w:pPr>
+      <w:r>
+        <w:rPr>
+          <w:rFonts w:ascii="MS Gothic" w:eastAsia="MS Gothic" w:hAnsi="MS Gothic"/>
+          <w:b/>
+          <w:bCs/>
           <w:lang w:val="es-419"/>
         </w:rPr>
         <w:t>¿</w:t>
       </w:r>
       <w:r>
         <w:rPr>
-          <w:rFonts w:ascii="Dax-Regular" w:hAnsi="Dax-Regular"/>
-          <w:lang w:val="es-ES"/>
-        </w:rPr>
-        <w:t xml:space="preserve">Qué papel cumple </w:t>
-      </w:r>
-      <w:r>
-        <w:rPr>
-          <w:rFonts w:ascii="Dax-Regular" w:hAnsi="Dax-Regular"/>
-          <w:b/>
-          <w:bCs/>
-          <w:lang w:val="es-ES"/>
-        </w:rPr>
-        <w:t>“book[‘goodreads_book_id’]”</w:t>
-      </w:r>
-      <w:r>
-        <w:rPr>
-          <w:rFonts w:ascii="Dax-Regular" w:hAnsi="Dax-Regular"/>
-          <w:lang w:val="es-ES"/>
-        </w:rPr>
-        <w:t xml:space="preserve"> en esa instrucción?</w:t>
-      </w:r>
-    </w:p>
-    <w:p>
-      <w:pPr>
-        <w:pStyle w:val="ListParagraph"/>
+          <w:rFonts w:ascii="MS Gothic" w:eastAsia="MS Gothic" w:hAnsi="MS Gothic"/>
+          <w:b/>
+          <w:bCs/>
+          <w:lang w:val="es-ES"/>
+        </w:rPr>
+        <w:t>Qué papel cumple “</w:t>
+      </w:r>
+      <w:proofErr w:type="spellStart"/>
+      <w:r>
+        <w:rPr>
+          <w:rFonts w:ascii="MS Gothic" w:eastAsia="MS Gothic" w:hAnsi="MS Gothic"/>
+          <w:b/>
+          <w:bCs/>
+          <w:lang w:val="es-ES"/>
+        </w:rPr>
+        <w:t>book</w:t>
+      </w:r>
+      <w:proofErr w:type="spellEnd"/>
+      <w:r>
+        <w:rPr>
+          <w:rFonts w:ascii="MS Gothic" w:eastAsia="MS Gothic" w:hAnsi="MS Gothic"/>
+          <w:b/>
+          <w:bCs/>
+          <w:lang w:val="es-ES"/>
+        </w:rPr>
+        <w:t>[‘</w:t>
+      </w:r>
+      <w:proofErr w:type="spellStart"/>
+      <w:r>
+        <w:rPr>
+          <w:rFonts w:ascii="MS Gothic" w:eastAsia="MS Gothic" w:hAnsi="MS Gothic"/>
+          <w:b/>
+          <w:bCs/>
+          <w:lang w:val="es-ES"/>
+        </w:rPr>
+        <w:t>goodreads_book_id</w:t>
+      </w:r>
+      <w:proofErr w:type="spellEnd"/>
+      <w:r>
+        <w:rPr>
+          <w:rFonts w:ascii="MS Gothic" w:eastAsia="MS Gothic" w:hAnsi="MS Gothic"/>
+          <w:b/>
+          <w:bCs/>
+          <w:lang w:val="es-ES"/>
+        </w:rPr>
+        <w:t>’]” en esa instrucción?</w:t>
+      </w:r>
+    </w:p>
+    <w:p>
+      <w:pPr>
+        <w:spacing w:after="0"/>
+        <w:jc w:val="both"/>
+        <w:rPr>
+          <w:rFonts w:ascii="MS Gothic" w:eastAsia="MS Gothic" w:hAnsi="MS Gothic"/>
+          <w:lang w:val="es-ES"/>
+        </w:rPr>
+      </w:pPr>
+      <w:r>
+        <w:rPr>
+          <w:rFonts w:ascii="MS Gothic" w:eastAsia="MS Gothic" w:hAnsi="MS Gothic"/>
+          <w:lang w:val="es-419"/>
+        </w:rPr>
+        <w:t xml:space="preserve">El papel que cumple </w:t>
+      </w:r>
+      <w:r>
+        <w:rPr>
+          <w:rFonts w:ascii="MS Gothic" w:eastAsia="MS Gothic" w:hAnsi="MS Gothic"/>
+          <w:b/>
+          <w:bCs/>
+          <w:lang w:val="es-ES"/>
+        </w:rPr>
+        <w:t>book[‘goodreads_book_id’]</w:t>
+      </w:r>
+      <w:r>
+        <w:rPr>
+          <w:rFonts w:ascii="MS Gothic" w:eastAsia="MS Gothic" w:hAnsi="MS Gothic"/>
+          <w:b/>
+          <w:bCs/>
+          <w:lang w:val="es-ES"/>
+        </w:rPr>
+        <w:t xml:space="preserve"> </w:t>
+      </w:r>
+      <w:r>
+        <w:rPr>
+          <w:rFonts w:ascii="MS Gothic" w:eastAsia="MS Gothic" w:hAnsi="MS Gothic"/>
+          <w:lang w:val="es-ES"/>
+        </w:rPr>
+        <w:t>es entrar a la funcion como el parametro key (LLave) de la pareja que dara el lugar donde se guardara el valor del libro</w:t>
+      </w:r>
+      <w:r>
+        <w:rPr>
+          <w:rFonts w:ascii="MS Gothic" w:eastAsia="MS Gothic" w:hAnsi="MS Gothic"/>
+          <w:lang w:val="es-ES"/>
+        </w:rPr>
+        <w:t>.</w:t>
+      </w:r>
+    </w:p>
+    <w:p>
+      <w:pPr>
+        <w:pStyle w:val="Prrafodelista"/>
         <w:numPr>
           <w:ilvl w:val="0"/>
           <w:numId w:val="1"/>
@@ -253,40 +745,50 @@
         <w:spacing w:after="0"/>
         <w:jc w:val="both"/>
         <w:rPr>
-          <w:rFonts w:ascii="Dax-Regular" w:hAnsi="Dax-Regular"/>
-          <w:lang w:val="es-419"/>
-        </w:rPr>
-      </w:pPr>
-      <w:r>
-        <w:rPr>
-          <w:rFonts w:ascii="Dax-Regular" w:hAnsi="Dax-Regular"/>
-          <w:lang w:val="es-ES"/>
-        </w:rPr>
-        <w:t xml:space="preserve">¿Qué papel cumple </w:t>
-      </w:r>
-      <w:r>
-        <w:rPr>
-          <w:rFonts w:ascii="Dax-Regular" w:hAnsi="Dax-Regular"/>
-          <w:b/>
-          <w:bCs/>
-          <w:lang w:val="es-ES"/>
-        </w:rPr>
-        <w:t>“</w:t>
-      </w:r>
-      <w:r>
-        <w:rPr>
-          <w:rFonts w:ascii="Dax-Regular" w:hAnsi="Dax-Regular"/>
+          <w:rFonts w:ascii="MS Gothic" w:eastAsia="MS Gothic" w:hAnsi="MS Gothic"/>
+          <w:b/>
+          <w:bCs/>
+          <w:lang w:val="es-419"/>
+        </w:rPr>
+      </w:pPr>
+      <w:r>
+        <w:rPr>
+          <w:rFonts w:ascii="MS Gothic" w:eastAsia="MS Gothic" w:hAnsi="MS Gothic"/>
+          <w:b/>
+          <w:bCs/>
+          <w:lang w:val="es-ES"/>
+        </w:rPr>
+        <w:t>¿Qué papel cumple “</w:t>
+      </w:r>
+      <w:proofErr w:type="spellStart"/>
+      <w:r>
+        <w:rPr>
+          <w:rFonts w:ascii="MS Gothic" w:eastAsia="MS Gothic" w:hAnsi="MS Gothic"/>
           <w:b/>
           <w:bCs/>
           <w:i/>
           <w:iCs/>
           <w:lang w:val="es-ES"/>
         </w:rPr>
-        <w:t>book”</w:t>
-      </w:r>
-      <w:r>
-        <w:rPr>
-          <w:rFonts w:ascii="Dax-Regular" w:hAnsi="Dax-Regular"/>
+        <w:t>book</w:t>
+      </w:r>
+      <w:proofErr w:type="spellEnd"/>
+      <w:r>
+        <w:rPr>
+          <w:rFonts w:ascii="MS Gothic" w:eastAsia="MS Gothic" w:hAnsi="MS Gothic"/>
+          <w:b/>
+          <w:bCs/>
+          <w:i/>
+          <w:iCs/>
+          <w:lang w:val="es-ES"/>
+        </w:rPr>
+        <w:t>”</w:t>
+      </w:r>
+      <w:r>
+        <w:rPr>
+          <w:rFonts w:ascii="MS Gothic" w:eastAsia="MS Gothic" w:hAnsi="MS Gothic"/>
+          <w:b/>
+          <w:bCs/>
           <w:lang w:val="es-ES"/>
         </w:rPr>
         <w:t xml:space="preserve"> en esa instrucción?</w:t>
@@ -294,7 +796,93 @@
     </w:p>
     <w:p>
       <w:pPr>
-        <w:pStyle w:val="ListParagraph"/>
+        <w:pStyle w:val="Prrafodelista"/>
+        <w:spacing w:after="0"/>
+        <w:ind w:left="360"/>
+        <w:jc w:val="both"/>
+        <w:rPr>
+          <w:rFonts w:ascii="MS Gothic" w:eastAsia="MS Gothic" w:hAnsi="MS Gothic"/>
+          <w:lang w:val="es-ES"/>
+        </w:rPr>
+      </w:pPr>
+      <w:r>
+        <w:rPr>
+          <w:rFonts w:ascii="MS Gothic" w:eastAsia="MS Gothic" w:hAnsi="MS Gothic"/>
+          <w:lang w:val="es-ES"/>
+        </w:rPr>
+        <w:t xml:space="preserve">El papel de </w:t>
+      </w:r>
+      <w:proofErr w:type="spellStart"/>
+      <w:r>
+        <w:rPr>
+          <w:rFonts w:ascii="MS Gothic" w:eastAsia="MS Gothic" w:hAnsi="MS Gothic"/>
+          <w:b/>
+          <w:bCs/>
+          <w:i/>
+          <w:iCs/>
+          <w:lang w:val="es-ES"/>
+        </w:rPr>
+        <w:t>book</w:t>
+      </w:r>
+      <w:proofErr w:type="spellEnd"/>
+      <w:r>
+        <w:rPr>
+          <w:rFonts w:ascii="MS Gothic" w:eastAsia="MS Gothic" w:hAnsi="MS Gothic"/>
+          <w:b/>
+          <w:bCs/>
+          <w:i/>
+          <w:iCs/>
+          <w:lang w:val="es-ES"/>
+        </w:rPr>
+        <w:t xml:space="preserve"> </w:t>
+      </w:r>
+      <w:r>
+        <w:rPr>
+          <w:rFonts w:ascii="MS Gothic" w:eastAsia="MS Gothic" w:hAnsi="MS Gothic"/>
+          <w:lang w:val="es-ES"/>
+        </w:rPr>
+        <w:t xml:space="preserve">es el </w:t>
+      </w:r>
+      <w:proofErr w:type="spellStart"/>
+      <w:r>
+        <w:rPr>
+          <w:rFonts w:ascii="MS Gothic" w:eastAsia="MS Gothic" w:hAnsi="MS Gothic"/>
+          <w:lang w:val="es-ES"/>
+        </w:rPr>
+        <w:t>de el</w:t>
+      </w:r>
+      <w:proofErr w:type="spellEnd"/>
+      <w:r>
+        <w:rPr>
+          <w:rFonts w:ascii="MS Gothic" w:eastAsia="MS Gothic" w:hAnsi="MS Gothic"/>
+          <w:lang w:val="es-ES"/>
+        </w:rPr>
+        <w:t xml:space="preserve"> valor que contendrá la pareja </w:t>
+      </w:r>
+      <w:proofErr w:type="spellStart"/>
+      <w:proofErr w:type="gramStart"/>
+      <w:r>
+        <w:rPr>
+          <w:rFonts w:ascii="MS Gothic" w:eastAsia="MS Gothic" w:hAnsi="MS Gothic"/>
+          <w:i/>
+          <w:iCs/>
+          <w:lang w:val="es-ES"/>
+        </w:rPr>
+        <w:t>llave:valor</w:t>
+      </w:r>
+      <w:proofErr w:type="spellEnd"/>
+      <w:proofErr w:type="gramEnd"/>
+      <w:r>
+        <w:rPr>
+          <w:rFonts w:ascii="MS Gothic" w:eastAsia="MS Gothic" w:hAnsi="MS Gothic"/>
+          <w:lang w:val="es-ES"/>
+        </w:rPr>
+        <w:t xml:space="preserve"> , entra a la función como tercer parámetro.</w:t>
+      </w:r>
+    </w:p>
+    <w:p>
+      <w:pPr>
+        <w:pStyle w:val="Prrafodelista"/>
         <w:numPr>
           <w:ilvl w:val="0"/>
           <w:numId w:val="1"/>
@@ -302,37 +890,229 @@
         <w:spacing w:after="0"/>
         <w:jc w:val="both"/>
         <w:rPr>
-          <w:rFonts w:ascii="Dax-Regular" w:hAnsi="Dax-Regular"/>
-          <w:lang w:val="es-419"/>
-        </w:rPr>
-      </w:pPr>
-      <w:r>
-        <w:rPr>
-          <w:rFonts w:ascii="Dax-Regular" w:hAnsi="Dax-Regular"/>
-          <w:lang w:val="es-419"/>
-        </w:rPr>
-        <w:t xml:space="preserve">¿Qué hace la instrucción </w:t>
-      </w:r>
-      <w:r>
-        <w:rPr>
-          <w:rFonts w:ascii="Dax-Regular" w:hAnsi="Dax-Regular"/>
-          <w:b/>
-          <w:bCs/>
-          <w:lang w:val="es-419"/>
-        </w:rPr>
-        <w:t>“mp.get(…)”</w:t>
-      </w:r>
-      <w:r>
-        <w:rPr>
-          <w:rFonts w:ascii="Dax-Regular" w:hAnsi="Dax-Regular"/>
-          <w:lang w:val="es-419"/>
-        </w:rPr>
-        <w:t>?</w:t>
-      </w:r>
-    </w:p>
-    <w:p>
-      <w:pPr>
-        <w:pStyle w:val="ListParagraph"/>
+          <w:rFonts w:ascii="MS Gothic" w:eastAsia="MS Gothic" w:hAnsi="MS Gothic"/>
+          <w:b/>
+          <w:bCs/>
+          <w:lang w:val="es-419"/>
+        </w:rPr>
+      </w:pPr>
+      <w:r>
+        <w:rPr>
+          <w:rFonts w:ascii="MS Gothic" w:eastAsia="MS Gothic" w:hAnsi="MS Gothic"/>
+          <w:b/>
+          <w:bCs/>
+          <w:lang w:val="es-419"/>
+        </w:rPr>
+        <w:t>¿Qué hace la instrucción “</w:t>
+      </w:r>
+      <w:proofErr w:type="spellStart"/>
+      <w:proofErr w:type="gramStart"/>
+      <w:r>
+        <w:rPr>
+          <w:rFonts w:ascii="MS Gothic" w:eastAsia="MS Gothic" w:hAnsi="MS Gothic"/>
+          <w:b/>
+          <w:bCs/>
+          <w:lang w:val="es-419"/>
+        </w:rPr>
+        <w:t>mp.get</w:t>
+      </w:r>
+      <w:proofErr w:type="spellEnd"/>
+      <w:r>
+        <w:rPr>
+          <w:rFonts w:ascii="MS Gothic" w:eastAsia="MS Gothic" w:hAnsi="MS Gothic"/>
+          <w:b/>
+          <w:bCs/>
+          <w:lang w:val="es-419"/>
+        </w:rPr>
+        <w:t>(</w:t>
+      </w:r>
+      <w:proofErr w:type="gramEnd"/>
+      <w:r>
+        <w:rPr>
+          <w:rFonts w:ascii="MS Gothic" w:eastAsia="MS Gothic" w:hAnsi="MS Gothic"/>
+          <w:b/>
+          <w:bCs/>
+          <w:lang w:val="es-419"/>
+        </w:rPr>
+        <w:t>…)”?</w:t>
+      </w:r>
+    </w:p>
+    <w:p>
+      <w:pPr>
+        <w:pStyle w:val="Prrafodelista"/>
+        <w:spacing w:after="0"/>
+        <w:ind w:left="360"/>
+        <w:jc w:val="both"/>
+        <w:rPr>
+          <w:rFonts w:ascii="MS Gothic" w:eastAsia="MS Gothic" w:hAnsi="MS Gothic"/>
+          <w:lang w:val="es-419"/>
+        </w:rPr>
+      </w:pPr>
+      <w:r>
+        <w:rPr>
+          <w:rFonts w:ascii="MS Gothic" w:eastAsia="MS Gothic" w:hAnsi="MS Gothic"/>
+          <w:lang w:val="es-419"/>
+        </w:rPr>
+        <w:t xml:space="preserve">Como dice en el nombre retorna una pareja llave valor a partir de los parámetros del </w:t>
+      </w:r>
+      <w:r>
+        <w:rPr>
+          <w:rFonts w:ascii="MS Gothic" w:eastAsia="MS Gothic" w:hAnsi="MS Gothic"/>
+          <w:highlight w:val="magenta"/>
+          <w:lang w:val="es-419"/>
+        </w:rPr>
+        <w:t>mapa</w:t>
+      </w:r>
+      <w:r>
+        <w:rPr>
+          <w:rFonts w:ascii="MS Gothic" w:eastAsia="MS Gothic" w:hAnsi="MS Gothic"/>
+          <w:lang w:val="es-419"/>
+        </w:rPr>
+        <w:t xml:space="preserve"> y </w:t>
+      </w:r>
+      <w:r>
+        <w:rPr>
+          <w:rFonts w:ascii="MS Gothic" w:eastAsia="MS Gothic" w:hAnsi="MS Gothic"/>
+          <w:highlight w:val="yellow"/>
+          <w:lang w:val="es-419"/>
+        </w:rPr>
+        <w:t>la llave</w:t>
+      </w:r>
+      <w:r>
+        <w:rPr>
+          <w:rFonts w:ascii="MS Gothic" w:eastAsia="MS Gothic" w:hAnsi="MS Gothic"/>
+          <w:lang w:val="es-419"/>
+        </w:rPr>
+        <w:t xml:space="preserve">. En este caso de </w:t>
+      </w:r>
+      <w:proofErr w:type="spellStart"/>
+      <w:r>
+        <w:rPr>
+          <w:rFonts w:ascii="MS Gothic" w:eastAsia="MS Gothic" w:hAnsi="MS Gothic"/>
+          <w:lang w:val="es-419"/>
+        </w:rPr>
+        <w:t>GoodReads</w:t>
+      </w:r>
+      <w:proofErr w:type="spellEnd"/>
+      <w:r>
+        <w:rPr>
+          <w:rFonts w:ascii="MS Gothic" w:eastAsia="MS Gothic" w:hAnsi="MS Gothic"/>
+          <w:lang w:val="es-419"/>
+        </w:rPr>
+        <w:t xml:space="preserve"> devuelve del índice “</w:t>
+      </w:r>
+      <w:proofErr w:type="spellStart"/>
+      <w:r>
+        <w:rPr>
+          <w:rFonts w:ascii="MS Gothic" w:eastAsia="MS Gothic" w:hAnsi="MS Gothic"/>
+          <w:lang w:val="es-419"/>
+        </w:rPr>
+        <w:t>Years</w:t>
+      </w:r>
+      <w:proofErr w:type="spellEnd"/>
+      <w:r>
+        <w:rPr>
+          <w:rFonts w:ascii="MS Gothic" w:eastAsia="MS Gothic" w:hAnsi="MS Gothic"/>
+          <w:lang w:val="es-419"/>
+        </w:rPr>
+        <w:t xml:space="preserve">” la llave en </w:t>
+      </w:r>
+      <w:proofErr w:type="spellStart"/>
+      <w:r>
+        <w:rPr>
+          <w:rFonts w:ascii="MS Gothic" w:eastAsia="MS Gothic" w:hAnsi="MS Gothic"/>
+          <w:lang w:val="es-419"/>
+        </w:rPr>
+        <w:t>string</w:t>
+      </w:r>
+      <w:proofErr w:type="spellEnd"/>
+      <w:r>
+        <w:rPr>
+          <w:rFonts w:ascii="MS Gothic" w:eastAsia="MS Gothic" w:hAnsi="MS Gothic"/>
+          <w:lang w:val="es-419"/>
+        </w:rPr>
+        <w:t xml:space="preserve"> en </w:t>
+      </w:r>
+      <w:proofErr w:type="spellStart"/>
+      <w:r>
+        <w:rPr>
+          <w:rFonts w:ascii="MS Gothic" w:eastAsia="MS Gothic" w:hAnsi="MS Gothic"/>
+          <w:lang w:val="es-419"/>
+        </w:rPr>
+        <w:t>year</w:t>
+      </w:r>
+      <w:proofErr w:type="spellEnd"/>
+      <w:r>
+        <w:rPr>
+          <w:rFonts w:ascii="MS Gothic" w:eastAsia="MS Gothic" w:hAnsi="MS Gothic"/>
+          <w:lang w:val="es-419"/>
+        </w:rPr>
+        <w:t>.</w:t>
+      </w:r>
+    </w:p>
+    <w:p>
+      <w:pPr>
+        <w:spacing w:after="0"/>
+        <w:jc w:val="both"/>
+        <w:rPr>
+          <w:rFonts w:ascii="MS Gothic" w:eastAsia="MS Gothic" w:hAnsi="MS Gothic"/>
+          <w:lang w:val="es-419"/>
+        </w:rPr>
+      </w:pPr>
+    </w:p>
+    <w:p>
+      <w:pPr>
+        <w:spacing w:after="0"/>
+        <w:jc w:val="center"/>
+        <w:rPr>
+          <w:rFonts w:ascii="MS Gothic" w:eastAsia="MS Gothic" w:hAnsi="MS Gothic"/>
+        </w:rPr>
+      </w:pPr>
+      <w:r>
+        <w:rPr>
+          <w:rFonts w:ascii="MS Gothic" w:eastAsia="MS Gothic" w:hAnsi="MS Gothic"/>
+        </w:rPr>
+        <w:t>mp.get(</w:t>
+      </w:r>
+      <w:r>
+        <w:rPr>
+          <w:rFonts w:ascii="MS Gothic" w:eastAsia="MS Gothic" w:hAnsi="MS Gothic"/>
+          <w:highlight w:val="magenta"/>
+        </w:rPr>
+        <w:t>catalog['years'],</w:t>
+      </w:r>
+      <w:r>
+        <w:rPr>
+          <w:rFonts w:ascii="MS Gothic" w:eastAsia="MS Gothic" w:hAnsi="MS Gothic"/>
+        </w:rPr>
+        <w:t xml:space="preserve"> </w:t>
+      </w:r>
+      <w:r>
+        <w:rPr>
+          <w:rFonts w:ascii="MS Gothic" w:eastAsia="MS Gothic" w:hAnsi="MS Gothic"/>
+          <w:highlight w:val="yellow"/>
+        </w:rPr>
+        <w:t>year</w:t>
+      </w:r>
+      <w:r>
+        <w:rPr>
+          <w:rFonts w:ascii="MS Gothic" w:eastAsia="MS Gothic" w:hAnsi="MS Gothic"/>
+        </w:rPr>
+        <w:t>)</w:t>
+      </w:r>
+    </w:p>
+    <w:p>
+      <w:pPr>
+        <w:spacing w:after="0"/>
+        <w:rPr>
+          <w:rFonts w:ascii="MS Gothic" w:eastAsia="MS Gothic" w:hAnsi="MS Gothic"/>
+          <w:lang w:val="en-CA"/>
+        </w:rPr>
+      </w:pPr>
+    </w:p>
+    <w:p>
+      <w:pPr>
+        <w:pStyle w:val="Prrafodelista"/>
         <w:numPr>
           <w:ilvl w:val="0"/>
           <w:numId w:val="1"/>
@@ -340,64 +1120,117 @@
         <w:spacing w:after="0"/>
         <w:jc w:val="both"/>
         <w:rPr>
-          <w:rFonts w:ascii="Dax-Regular" w:hAnsi="Dax-Regular"/>
-          <w:lang w:val="es-419"/>
-        </w:rPr>
-      </w:pPr>
-      <w:r>
-        <w:rPr>
-          <w:rFonts w:ascii="Dax-Regular" w:hAnsi="Dax-Regular"/>
+          <w:rFonts w:ascii="MS Gothic" w:eastAsia="MS Gothic" w:hAnsi="MS Gothic"/>
+          <w:b/>
+          <w:bCs/>
+          <w:lang w:val="es-419"/>
+        </w:rPr>
+      </w:pPr>
+      <w:r>
+        <w:rPr>
+          <w:rFonts w:ascii="MS Gothic" w:eastAsia="MS Gothic" w:hAnsi="MS Gothic"/>
+          <w:b/>
+          <w:bCs/>
           <w:lang w:val="es-419"/>
         </w:rPr>
         <w:t>¿</w:t>
       </w:r>
       <w:r>
         <w:rPr>
-          <w:rFonts w:ascii="Dax-Regular" w:hAnsi="Dax-Regular"/>
-          <w:lang w:val="es-ES"/>
-        </w:rPr>
-        <w:t xml:space="preserve">Qué papel cumple </w:t>
-      </w:r>
-      <w:r>
-        <w:rPr>
-          <w:rFonts w:ascii="Dax-Regular" w:hAnsi="Dax-Regular"/>
-          <w:b/>
-          <w:bCs/>
-          <w:lang w:val="es-ES"/>
-        </w:rPr>
-        <w:t>“</w:t>
-      </w:r>
-      <w:r>
-        <w:rPr>
-          <w:rFonts w:ascii="Dax-Regular" w:hAnsi="Dax-Regular"/>
+          <w:rFonts w:ascii="MS Gothic" w:eastAsia="MS Gothic" w:hAnsi="MS Gothic"/>
+          <w:b/>
+          <w:bCs/>
+          <w:lang w:val="es-ES"/>
+        </w:rPr>
+        <w:t>Qué papel cumple “</w:t>
+      </w:r>
+      <w:proofErr w:type="spellStart"/>
+      <w:r>
+        <w:rPr>
+          <w:rFonts w:ascii="MS Gothic" w:eastAsia="MS Gothic" w:hAnsi="MS Gothic"/>
           <w:b/>
           <w:bCs/>
           <w:i/>
           <w:iCs/>
           <w:lang w:val="es-ES"/>
         </w:rPr>
-        <w:t>year”</w:t>
-      </w:r>
-      <w:r>
-        <w:rPr>
-          <w:rFonts w:ascii="Dax-Regular" w:hAnsi="Dax-Regular"/>
-          <w:b/>
-          <w:bCs/>
-          <w:lang w:val="es-ES"/>
-        </w:rPr>
-        <w:t xml:space="preserve"> </w:t>
-      </w:r>
-      <w:r>
-        <w:rPr>
-          <w:rFonts w:ascii="Dax-Regular" w:hAnsi="Dax-Regular"/>
-          <w:lang w:val="es-ES"/>
-        </w:rPr>
-        <w:t>en esa instrucción?</w:t>
-      </w:r>
-    </w:p>
-    <w:p>
-      <w:pPr>
-        <w:pStyle w:val="ListParagraph"/>
+        <w:t>year</w:t>
+      </w:r>
+      <w:proofErr w:type="spellEnd"/>
+      <w:r>
+        <w:rPr>
+          <w:rFonts w:ascii="MS Gothic" w:eastAsia="MS Gothic" w:hAnsi="MS Gothic"/>
+          <w:b/>
+          <w:bCs/>
+          <w:i/>
+          <w:iCs/>
+          <w:lang w:val="es-ES"/>
+        </w:rPr>
+        <w:t>”</w:t>
+      </w:r>
+      <w:r>
+        <w:rPr>
+          <w:rFonts w:ascii="MS Gothic" w:eastAsia="MS Gothic" w:hAnsi="MS Gothic"/>
+          <w:b/>
+          <w:bCs/>
+          <w:lang w:val="es-ES"/>
+        </w:rPr>
+        <w:t xml:space="preserve"> en esa instrucción?</w:t>
+      </w:r>
+    </w:p>
+    <w:p>
+      <w:pPr>
+        <w:spacing w:after="0"/>
+        <w:jc w:val="both"/>
+        <w:rPr>
+          <w:rFonts w:ascii="MS Gothic" w:eastAsia="MS Gothic" w:hAnsi="MS Gothic"/>
+          <w:b/>
+          <w:bCs/>
+          <w:i/>
+          <w:iCs/>
+          <w:lang w:val="es-ES"/>
+        </w:rPr>
+      </w:pPr>
+      <w:r>
+        <w:rPr>
+          <w:rFonts w:ascii="MS Gothic" w:eastAsia="MS Gothic" w:hAnsi="MS Gothic"/>
+          <w:lang w:val="es-419"/>
+        </w:rPr>
+        <w:t xml:space="preserve">Year es el segundo parametro de la funcion y tiene asignado un valor tipo string.  En este caso la funcion retornara si la </w:t>
+      </w:r>
+      <w:r>
+        <w:rPr>
+          <w:rFonts w:ascii="MS Gothic" w:eastAsia="MS Gothic" w:hAnsi="MS Gothic"/>
+          <w:lang w:val="es-419"/>
+        </w:rPr>
+        <w:t xml:space="preserve">pareja que tenga la misma llave </w:t>
+      </w:r>
+      <w:r>
+        <w:rPr>
+          <w:rFonts w:ascii="MS Gothic" w:eastAsia="MS Gothic" w:hAnsi="MS Gothic"/>
+          <w:b/>
+          <w:bCs/>
+          <w:i/>
+          <w:iCs/>
+          <w:lang w:val="es-ES"/>
+        </w:rPr>
+        <w:t>year</w:t>
+      </w:r>
+      <w:r>
+        <w:rPr>
+          <w:rFonts w:ascii="MS Gothic" w:eastAsia="MS Gothic" w:hAnsi="MS Gothic"/>
+          <w:b/>
+          <w:bCs/>
+          <w:i/>
+          <w:iCs/>
+          <w:lang w:val="es-ES"/>
+        </w:rPr>
+        <w:t>.</w:t>
+      </w:r>
+    </w:p>
+    <w:p>
+      <w:pPr>
+        <w:pStyle w:val="Prrafodelista"/>
         <w:numPr>
           <w:ilvl w:val="0"/>
           <w:numId w:val="1"/>
@@ -405,32 +1238,69 @@
         <w:spacing w:after="0"/>
         <w:jc w:val="both"/>
         <w:rPr>
-          <w:rFonts w:ascii="Dax-Regular" w:hAnsi="Dax-Regular"/>
-          <w:lang w:val="es-419"/>
-        </w:rPr>
-      </w:pPr>
-      <w:r>
-        <w:rPr>
-          <w:rFonts w:ascii="Dax-Regular" w:hAnsi="Dax-Regular"/>
-          <w:lang w:val="es-ES"/>
-        </w:rPr>
-        <w:t xml:space="preserve">¿Qué hace la instrucción </w:t>
-      </w:r>
-      <w:r>
-        <w:rPr>
-          <w:rFonts w:ascii="Dax-Regular" w:hAnsi="Dax-Regular"/>
-          <w:b/>
-          <w:bCs/>
-          <w:lang w:val="es-ES"/>
-        </w:rPr>
-        <w:t>“me.getValue(…)”</w:t>
-      </w:r>
-      <w:r>
-        <w:rPr>
-          <w:rFonts w:ascii="Dax-Regular" w:hAnsi="Dax-Regular"/>
-          <w:lang w:val="es-ES"/>
-        </w:rPr>
-        <w:t>?</w:t>
+          <w:rFonts w:ascii="MS Gothic" w:eastAsia="MS Gothic" w:hAnsi="MS Gothic"/>
+          <w:b/>
+          <w:bCs/>
+          <w:lang w:val="es-419"/>
+        </w:rPr>
+      </w:pPr>
+      <w:r>
+        <w:rPr>
+          <w:rFonts w:ascii="MS Gothic" w:eastAsia="MS Gothic" w:hAnsi="MS Gothic"/>
+          <w:b/>
+          <w:bCs/>
+          <w:lang w:val="es-ES"/>
+        </w:rPr>
+        <w:t>¿Qué hace la instrucción “</w:t>
+      </w:r>
+      <w:proofErr w:type="spellStart"/>
+      <w:proofErr w:type="gramStart"/>
+      <w:r>
+        <w:rPr>
+          <w:rFonts w:ascii="MS Gothic" w:eastAsia="MS Gothic" w:hAnsi="MS Gothic"/>
+          <w:b/>
+          <w:bCs/>
+          <w:lang w:val="es-ES"/>
+        </w:rPr>
+        <w:t>me.getValue</w:t>
+      </w:r>
+      <w:proofErr w:type="spellEnd"/>
+      <w:proofErr w:type="gramEnd"/>
+      <w:r>
+        <w:rPr>
+          <w:rFonts w:ascii="MS Gothic" w:eastAsia="MS Gothic" w:hAnsi="MS Gothic"/>
+          <w:b/>
+          <w:bCs/>
+          <w:lang w:val="es-ES"/>
+        </w:rPr>
+        <w:t>(…)”?</w:t>
+      </w:r>
+    </w:p>
+    <w:p>
+      <w:pPr>
+        <w:spacing w:after="0"/>
+        <w:jc w:val="both"/>
+        <w:rPr>
+          <w:rFonts w:ascii="MS Gothic" w:eastAsia="MS Gothic" w:hAnsi="MS Gothic"/>
+          <w:lang w:val="es-419"/>
+        </w:rPr>
+      </w:pPr>
+    </w:p>
+    <w:p>
+      <w:pPr>
+        <w:spacing w:after="0"/>
+        <w:jc w:val="both"/>
+        <w:rPr>
+          <w:rFonts w:ascii="MS Gothic" w:eastAsia="MS Gothic" w:hAnsi="MS Gothic"/>
+          <w:lang w:val="es-419"/>
+        </w:rPr>
+      </w:pPr>
+      <w:r>
+        <w:rPr>
+          <w:rFonts w:ascii="MS Gothic" w:eastAsia="MS Gothic" w:hAnsi="MS Gothic"/>
+          <w:lang w:val="es-419"/>
+        </w:rPr>
+        <w:t>Una vez comprobaste que la pareja existe, la funcion retorna el valor dentro de una pareja de un Map, como si fuera la llave de un diccionario. En este caso de la pareja Year obtiene el valor de books.</w:t>
       </w:r>
     </w:p>
     <w:p>
@@ -973,13 +1843,13 @@
       <w:noProof/>
     </w:rPr>
   </w:style>
-  <w:style w:type="character" w:default="1" w:styleId="DefaultParagraphFont">
+  <w:style w:type="character" w:default="1" w:styleId="Fuentedeprrafopredeter">
     <w:name w:val="Default Paragraph Font"/>
     <w:uiPriority w:val="1"/>
     <w:semiHidden/>
     <w:unhideWhenUsed/>
   </w:style>
-  <w:style w:type="table" w:default="1" w:styleId="TableNormal">
+  <w:style w:type="table" w:default="1" w:styleId="Tablanormal">
     <w:name w:val="Normal Table"/>
     <w:uiPriority w:val="99"/>
     <w:semiHidden/>
@@ -994,17 +1864,17 @@
       </w:tblCellMar>
     </w:tblPr>
   </w:style>
-  <w:style w:type="numbering" w:default="1" w:styleId="NoList">
+  <w:style w:type="numbering" w:default="1" w:styleId="Sinlista">
     <w:name w:val="No List"/>
     <w:uiPriority w:val="99"/>
     <w:semiHidden/>
     <w:unhideWhenUsed/>
   </w:style>
-  <w:style w:type="paragraph" w:styleId="Title">
+  <w:style w:type="paragraph" w:styleId="Ttulo">
     <w:name w:val="Title"/>
     <w:basedOn w:val="Normal"/>
     <w:next w:val="Normal"/>
-    <w:link w:val="TitleChar"/>
+    <w:link w:val="TtuloCar"/>
     <w:uiPriority w:val="10"/>
     <w:qFormat/>
     <w:rsid w:val="00BA3B38"/>
@@ -1020,10 +1890,10 @@
       <w:szCs w:val="56"/>
     </w:rPr>
   </w:style>
-  <w:style w:type="character" w:customStyle="1" w:styleId="TitleChar">
-    <w:name w:val="Title Char"/>
-    <w:basedOn w:val="DefaultParagraphFont"/>
-    <w:link w:val="Title"/>
+  <w:style w:type="character" w:customStyle="1" w:styleId="TtuloCar">
+    <w:name w:val="Título Car"/>
+    <w:basedOn w:val="Fuentedeprrafopredeter"/>
+    <w:link w:val="Ttulo"/>
     <w:uiPriority w:val="10"/>
     <w:rsid w:val="00BA3B38"/>
     <w:rPr>
@@ -1035,7 +1905,7 @@
       <w:szCs w:val="56"/>
     </w:rPr>
   </w:style>
-  <w:style w:type="paragraph" w:styleId="ListParagraph">
+  <w:style w:type="paragraph" w:styleId="Prrafodelista">
     <w:name w:val="List Paragraph"/>
     <w:basedOn w:val="Normal"/>
     <w:uiPriority w:val="34"/>
@@ -1049,9 +1919,9 @@
       <w:noProof w:val="0"/>
     </w:rPr>
   </w:style>
-  <w:style w:type="character" w:styleId="CommentReference">
+  <w:style w:type="character" w:styleId="Refdecomentario">
     <w:name w:val="annotation reference"/>
-    <w:basedOn w:val="DefaultParagraphFont"/>
+    <w:basedOn w:val="Fuentedeprrafopredeter"/>
     <w:uiPriority w:val="99"/>
     <w:semiHidden/>
     <w:unhideWhenUsed/>
@@ -1061,10 +1931,10 @@
       <w:szCs w:val="16"/>
     </w:rPr>
   </w:style>
-  <w:style w:type="paragraph" w:styleId="CommentText">
+  <w:style w:type="paragraph" w:styleId="Textocomentario">
     <w:name w:val="annotation text"/>
     <w:basedOn w:val="Normal"/>
-    <w:link w:val="CommentTextChar"/>
+    <w:link w:val="TextocomentarioCar"/>
     <w:uiPriority w:val="99"/>
     <w:semiHidden/>
     <w:unhideWhenUsed/>
@@ -1078,10 +1948,10 @@
       <w:szCs w:val="20"/>
     </w:rPr>
   </w:style>
-  <w:style w:type="character" w:customStyle="1" w:styleId="CommentTextChar">
-    <w:name w:val="Comment Text Char"/>
-    <w:basedOn w:val="DefaultParagraphFont"/>
-    <w:link w:val="CommentText"/>
+  <w:style w:type="character" w:customStyle="1" w:styleId="TextocomentarioCar">
+    <w:name w:val="Texto comentario Car"/>
+    <w:basedOn w:val="Fuentedeprrafopredeter"/>
+    <w:link w:val="Textocomentario"/>
     <w:uiPriority w:val="99"/>
     <w:semiHidden/>
     <w:rsid w:val="00A442AC"/>
@@ -1389,18 +2259,18 @@
 </file>
 
 <file path=customXml/item1.xml><?xml version="1.0" encoding="utf-8"?>
+<p:properties xmlns:p="http://schemas.microsoft.com/office/2006/metadata/properties" xmlns:xsi="http://www.w3.org/2001/XMLSchema-instance" xmlns:pc="http://schemas.microsoft.com/office/infopath/2007/PartnerControls">
+  <documentManagement/>
+</p:properties>
+</file>
+
+<file path=customXml/item2.xml><?xml version="1.0" encoding="utf-8"?>
 <?mso-contentType ?>
 <FormTemplates xmlns="http://schemas.microsoft.com/sharepoint/v3/contenttype/forms">
   <Display>DocumentLibraryForm</Display>
   <Edit>DocumentLibraryForm</Edit>
   <New>DocumentLibraryForm</New>
 </FormTemplates>
-</file>
-
-<file path=customXml/item2.xml><?xml version="1.0" encoding="utf-8"?>
-<p:properties xmlns:p="http://schemas.microsoft.com/office/2006/metadata/properties" xmlns:xsi="http://www.w3.org/2001/XMLSchema-instance" xmlns:pc="http://schemas.microsoft.com/office/infopath/2007/PartnerControls">
-  <documentManagement/>
-</p:properties>
 </file>
 
 <file path=customXml/item3.xml><?xml version="1.0" encoding="utf-8"?>
@@ -1621,18 +2491,18 @@
 </file>
 
 <file path=customXml/itemProps1.xml><?xml version="1.0" encoding="utf-8"?>
-<ds:datastoreItem xmlns:ds="http://schemas.openxmlformats.org/officeDocument/2006/customXml" ds:itemID="{1F59EA8B-1FA8-40D2-A8B0-61B9CE1E4579}">
+<ds:datastoreItem xmlns:ds="http://schemas.openxmlformats.org/officeDocument/2006/customXml" ds:itemID="{8542EACB-7939-45C8-99C3-B6897CA7A7EF}">
   <ds:schemaRefs>
-    <ds:schemaRef ds:uri="http://schemas.microsoft.com/sharepoint/v3/contenttype/forms"/>
+    <ds:schemaRef ds:uri="http://schemas.microsoft.com/office/2006/metadata/properties"/>
+    <ds:schemaRef ds:uri="http://schemas.microsoft.com/office/infopath/2007/PartnerControls"/>
   </ds:schemaRefs>
 </ds:datastoreItem>
 </file>
 
 <file path=customXml/itemProps2.xml><?xml version="1.0" encoding="utf-8"?>
-<ds:datastoreItem xmlns:ds="http://schemas.openxmlformats.org/officeDocument/2006/customXml" ds:itemID="{8542EACB-7939-45C8-99C3-B6897CA7A7EF}">
+<ds:datastoreItem xmlns:ds="http://schemas.openxmlformats.org/officeDocument/2006/customXml" ds:itemID="{1F59EA8B-1FA8-40D2-A8B0-61B9CE1E4579}">
   <ds:schemaRefs>
-    <ds:schemaRef ds:uri="http://schemas.microsoft.com/office/2006/metadata/properties"/>
-    <ds:schemaRef ds:uri="http://schemas.microsoft.com/office/infopath/2007/PartnerControls"/>
+    <ds:schemaRef ds:uri="http://schemas.microsoft.com/sharepoint/v3/contenttype/forms"/>
   </ds:schemaRefs>
 </ds:datastoreItem>
 </file>

</xml_diff>